<commit_message>
address added to car
</commit_message>
<xml_diff>
--- a/car.docx
+++ b/car.docx
@@ -5120,6 +5120,14 @@
     <w:p>
       <w:r>
         <w:t>//</w:t>
+      </w:r>
+      <w:r>
+        <w:t xml:space="preserve"> age()</w:t>
+      </w:r>
+    </w:p>
+    <w:p>
+      <w:r>
+        <w:t>// address()</w:t>
       </w:r>
       <w:bookmarkStart w:id="0" w:name="_GoBack"/>
       <w:bookmarkEnd w:id="0"/>

</xml_diff>